<commit_message>
pyFlashProgrammer Completed. Prepare to develop EBC and PSR functions.
</commit_message>
<xml_diff>
--- a/doc/PVMesh CV主控机的Python程序架构设计.docx
+++ b/doc/PVMesh CV主控机的Python程序架构设计.docx
@@ -1,14 +1,19 @@
 
 <file path=word/document.xml><?xml version="1.0" encoding="utf-8"?>
-<w:document xmlns:ve="http://schemas.openxmlformats.org/markup-compatibility/2006" xmlns:o="urn:schemas-microsoft-com:office:office" xmlns:r="http://schemas.openxmlformats.org/officeDocument/2006/relationships" xmlns:m="http://schemas.openxmlformats.org/officeDocument/2006/math" xmlns:v="urn:schemas-microsoft-com:vml" xmlns:wp="http://schemas.openxmlformats.org/drawingml/2006/wordprocessingDrawing" xmlns:w10="urn:schemas-microsoft-com:office:word" xmlns:w="http://schemas.openxmlformats.org/wordprocessingml/2006/main" xmlns:wne="http://schemas.microsoft.com/office/word/2006/wordml">
+<w:document xmlns:wpc="http://schemas.microsoft.com/office/word/2010/wordprocessingCanvas" xmlns:cx="http://schemas.microsoft.com/office/drawing/2014/chartex" xmlns:mc="http://schemas.openxmlformats.org/markup-compatibility/2006" xmlns:o="urn:schemas-microsoft-com:office:office" xmlns:r="http://schemas.openxmlformats.org/officeDocument/2006/relationships" xmlns:m="http://schemas.openxmlformats.org/officeDocument/2006/math" xmlns:v="urn:schemas-microsoft-com:vml" xmlns:wp14="http://schemas.microsoft.com/office/word/2010/wordprocessingDrawing" xmlns:wp="http://schemas.openxmlformats.org/drawingml/2006/wordprocessingDrawing" xmlns:w10="urn:schemas-microsoft-com:office:word" xmlns:w="http://schemas.openxmlformats.org/wordprocessingml/2006/main" xmlns:w14="http://schemas.microsoft.com/office/word/2010/wordml" xmlns:w15="http://schemas.microsoft.com/office/word/2012/wordml" xmlns:w16se="http://schemas.microsoft.com/office/word/2015/wordml/symex" xmlns:wpg="http://schemas.microsoft.com/office/word/2010/wordprocessingGroup" xmlns:wpi="http://schemas.microsoft.com/office/word/2010/wordprocessingInk" xmlns:wne="http://schemas.microsoft.com/office/word/2006/wordml" xmlns:wps="http://schemas.microsoft.com/office/word/2010/wordprocessingShape" mc:Ignorable="w14 w15 w16se wp14">
   <w:body>
     <w:p>
       <w:pPr>
         <w:pStyle w:val="A10"/>
         <w:spacing w:after="312"/>
       </w:pPr>
-      <w:r>
-        <w:t>PVMesh CV</w:t>
+      <w:proofErr w:type="spellStart"/>
+      <w:r>
+        <w:t>PVMesh</w:t>
+      </w:r>
+      <w:proofErr w:type="spellEnd"/>
+      <w:r>
+        <w:t xml:space="preserve"> CV</w:t>
       </w:r>
       <w:r>
         <w:rPr>
@@ -63,12 +68,14 @@
         </w:rPr>
         <w:t>在</w:t>
       </w:r>
+      <w:proofErr w:type="spellStart"/>
       <w:r>
         <w:rPr>
           <w:rFonts w:hint="eastAsia"/>
         </w:rPr>
         <w:t>PVMesh</w:t>
       </w:r>
+      <w:proofErr w:type="spellEnd"/>
       <w:r>
         <w:rPr>
           <w:rFonts w:hint="eastAsia"/>
@@ -87,18 +94,22 @@
         </w:rPr>
         <w:t>相当于</w:t>
       </w:r>
+      <w:proofErr w:type="gramStart"/>
       <w:r>
         <w:t>”</w:t>
       </w:r>
+      <w:proofErr w:type="gramEnd"/>
       <w:r>
         <w:rPr>
           <w:rFonts w:hint="eastAsia"/>
         </w:rPr>
         <w:t>集中器</w:t>
       </w:r>
+      <w:proofErr w:type="gramStart"/>
       <w:r>
         <w:t>”</w:t>
       </w:r>
+      <w:proofErr w:type="gramEnd"/>
       <w:r>
         <w:rPr>
           <w:rFonts w:hint="eastAsia"/>
@@ -285,9 +296,11 @@
         </w:rPr>
         <w:t>对其</w:t>
       </w:r>
+      <w:proofErr w:type="spellStart"/>
       <w:r>
         <w:t>Diag</w:t>
       </w:r>
+      <w:proofErr w:type="spellEnd"/>
       <w:r>
         <w:rPr>
           <w:rFonts w:hint="eastAsia"/>
@@ -500,7 +513,7 @@
       <w:tblPr>
         <w:tblStyle w:val="a3"/>
         <w:tblW w:w="0" w:type="auto"/>
-        <w:tblLook w:val="04A0"/>
+        <w:tblLook w:val="04A0" w:firstRow="1" w:lastRow="0" w:firstColumn="1" w:lastColumn="0" w:noHBand="0" w:noVBand="1"/>
       </w:tblPr>
       <w:tblGrid>
         <w:gridCol w:w="2130"/>
@@ -717,8 +730,13 @@
             <w:tcW w:w="2130" w:type="dxa"/>
           </w:tcPr>
           <w:p>
+            <w:proofErr w:type="spellStart"/>
             <w:r>
-              <w:t>CV_Protocol()</w:t>
+              <w:t>CV_Protocol</w:t>
+            </w:r>
+            <w:proofErr w:type="spellEnd"/>
+            <w:r>
+              <w:t>()</w:t>
             </w:r>
           </w:p>
         </w:tc>
@@ -751,8 +769,13 @@
             <w:tcW w:w="2130" w:type="dxa"/>
           </w:tcPr>
           <w:p>
+            <w:proofErr w:type="spellStart"/>
             <w:r>
-              <w:t>Powermesh()</w:t>
+              <w:t>Powermesh</w:t>
+            </w:r>
+            <w:proofErr w:type="spellEnd"/>
+            <w:r>
+              <w:t>()</w:t>
             </w:r>
           </w:p>
         </w:tc>
@@ -832,9 +855,6 @@
       <w:pPr>
         <w:pStyle w:val="C1"/>
         <w:spacing w:before="156" w:after="156"/>
-        <w:rPr>
-          <w:rFonts w:hint="eastAsia"/>
-        </w:rPr>
       </w:pPr>
       <w:r>
         <w:rPr>
@@ -869,9 +889,11 @@
         </w:rPr>
         <w:t>一般是一台运行</w:t>
       </w:r>
+      <w:proofErr w:type="spellStart"/>
       <w:r>
         <w:t>linux</w:t>
       </w:r>
+      <w:proofErr w:type="spellEnd"/>
       <w:r>
         <w:rPr>
           <w:rFonts w:hint="eastAsia"/>
@@ -905,8 +927,13 @@
         </w:rPr>
         <w:t>有多个</w:t>
       </w:r>
-      <w:r>
-        <w:t xml:space="preserve">tty </w:t>
+      <w:proofErr w:type="spellStart"/>
+      <w:r>
+        <w:t>tty</w:t>
+      </w:r>
+      <w:proofErr w:type="spellEnd"/>
+      <w:r>
+        <w:t xml:space="preserve"> </w:t>
       </w:r>
       <w:r>
         <w:t>com</w:t>
@@ -964,9 +991,6 @@
       <w:pPr>
         <w:pStyle w:val="C1"/>
         <w:spacing w:before="156" w:after="156"/>
-        <w:rPr>
-          <w:rFonts w:hint="eastAsia"/>
-        </w:rPr>
       </w:pPr>
       <w:r>
         <w:t>CV</w:t>
@@ -1118,9 +1142,11 @@
         </w:rPr>
         <w:t>对象</w:t>
       </w:r>
+      <w:proofErr w:type="spellStart"/>
       <w:r>
         <w:t>Powermesh</w:t>
       </w:r>
+      <w:proofErr w:type="spellEnd"/>
       <w:r>
         <w:rPr>
           <w:rFonts w:hint="eastAsia"/>
@@ -1157,9 +1183,11 @@
         </w:rPr>
         <w:t>就建立多个</w:t>
       </w:r>
+      <w:proofErr w:type="spellStart"/>
       <w:r>
         <w:t>powermesh</w:t>
       </w:r>
+      <w:proofErr w:type="spellEnd"/>
       <w:r>
         <w:rPr>
           <w:rFonts w:hint="eastAsia"/>
@@ -1175,9 +1203,11 @@
         </w:rPr>
         <w:t>每个</w:t>
       </w:r>
+      <w:proofErr w:type="spellStart"/>
       <w:r>
         <w:t>powermesh</w:t>
       </w:r>
+      <w:proofErr w:type="spellEnd"/>
       <w:r>
         <w:rPr>
           <w:rFonts w:hint="eastAsia"/>
@@ -1192,12 +1222,25 @@
       <w:pPr>
         <w:pStyle w:val="C1"/>
         <w:spacing w:before="156" w:after="156"/>
-        <w:rPr>
-          <w:rFonts w:hint="eastAsia"/>
-        </w:rPr>
-      </w:pPr>
-      <w:r>
-        <w:t>* diag(u8 uid[6], u8 rate, bool scan=True):</w:t>
+      </w:pPr>
+      <w:r>
+        <w:t xml:space="preserve">* </w:t>
+      </w:r>
+      <w:proofErr w:type="spellStart"/>
+      <w:r>
+        <w:t>diag</w:t>
+      </w:r>
+      <w:proofErr w:type="spellEnd"/>
+      <w:r>
+        <w:t xml:space="preserve">(u8 </w:t>
+      </w:r>
+      <w:proofErr w:type="spellStart"/>
+      <w:r>
+        <w:t>uid</w:t>
+      </w:r>
+      <w:proofErr w:type="spellEnd"/>
+      <w:r>
+        <w:t>[6], u8 rate, bool scan=True):</w:t>
       </w:r>
       <w:r>
         <w:tab/>
@@ -1209,8 +1252,13 @@
         </w:rPr>
         <w:t>指定目标</w:t>
       </w:r>
-      <w:r>
-        <w:t xml:space="preserve">uid, </w:t>
+      <w:proofErr w:type="spellStart"/>
+      <w:r>
+        <w:t>uid</w:t>
+      </w:r>
+      <w:proofErr w:type="spellEnd"/>
+      <w:r>
+        <w:t xml:space="preserve">, </w:t>
       </w:r>
       <w:r>
         <w:rPr>
@@ -1225,7 +1273,15 @@
         <w:spacing w:before="156" w:after="156"/>
       </w:pPr>
       <w:r>
-        <w:t>* explore():</w:t>
+        <w:t xml:space="preserve">* </w:t>
+      </w:r>
+      <w:proofErr w:type="gramStart"/>
+      <w:r>
+        <w:t>explore(</w:t>
+      </w:r>
+      <w:proofErr w:type="gramEnd"/>
+      <w:r>
+        <w:t>):</w:t>
       </w:r>
     </w:p>
     <w:p>
@@ -1234,7 +1290,23 @@
         <w:spacing w:before="156" w:after="156"/>
       </w:pPr>
       <w:r>
-        <w:t>* ptp_send();</w:t>
+        <w:t xml:space="preserve">* </w:t>
+      </w:r>
+      <w:proofErr w:type="spellStart"/>
+      <w:r>
+        <w:t>ptp_</w:t>
+      </w:r>
+      <w:proofErr w:type="gramStart"/>
+      <w:r>
+        <w:t>send</w:t>
+      </w:r>
+      <w:proofErr w:type="spellEnd"/>
+      <w:r>
+        <w:t>(</w:t>
+      </w:r>
+      <w:proofErr w:type="gramEnd"/>
+      <w:r>
+        <w:t>);</w:t>
       </w:r>
     </w:p>
     <w:p>
@@ -1258,399 +1330,13 @@
       </w:r>
     </w:p>
     <w:p>
-      <w:r>
-        <w:t>class Phy</w:t>
-      </w:r>
-      <w:r>
-        <w:t xml:space="preserve"> </w:t>
-      </w:r>
-      <w:r>
-        <w:t>():</w:t>
-      </w:r>
-    </w:p>
-    <w:p>
-      <w:r>
-        <w:t>{</w:t>
-      </w:r>
-    </w:p>
-    <w:p>
-      <w:r>
-        <w:tab/>
-        <w:t>u8</w:t>
-      </w:r>
-      <w:r>
-        <w:tab/>
-      </w:r>
-      <w:r>
-        <w:tab/>
-        <w:t>xmode;</w:t>
-      </w:r>
-      <w:r>
-        <w:tab/>
-      </w:r>
-      <w:r>
-        <w:tab/>
-      </w:r>
-      <w:r>
-        <w:tab/>
-        <w:t>//</w:t>
-      </w:r>
-      <w:r>
-        <w:rPr>
-          <w:rFonts w:hint="eastAsia"/>
-        </w:rPr>
-        <w:t>频率</w:t>
-      </w:r>
-      <w:r>
-        <w:rPr>
-          <w:rFonts w:hint="eastAsia"/>
-        </w:rPr>
-        <w:t xml:space="preserve">, </w:t>
-      </w:r>
-      <w:r>
-        <w:rPr>
-          <w:rFonts w:hint="eastAsia"/>
-        </w:rPr>
-        <w:t>速率</w:t>
-      </w:r>
-      <w:r>
-        <w:t>, default: 0x10</w:t>
-      </w:r>
-    </w:p>
-    <w:p>
-      <w:r>
-        <w:rPr>
-          <w:rFonts w:hint="eastAsia"/>
-        </w:rPr>
-        <w:tab/>
-      </w:r>
-      <w:r>
-        <w:t>bool</w:t>
-      </w:r>
-      <w:r>
-        <w:tab/>
-      </w:r>
-      <w:r>
-        <w:tab/>
-        <w:t>scan;</w:t>
-      </w:r>
-      <w:r>
-        <w:tab/>
-      </w:r>
-      <w:r>
-        <w:tab/>
-      </w:r>
-      <w:r>
-        <w:tab/>
-        <w:t>//</w:t>
-      </w:r>
-      <w:r>
-        <w:tab/>
-      </w:r>
-      <w:r>
-        <w:tab/>
-      </w:r>
-      <w:r>
-        <w:tab/>
-        <w:t>default: False</w:t>
-      </w:r>
-    </w:p>
-    <w:p>
-      <w:r>
-        <w:tab/>
-        <w:t>bool</w:t>
-      </w:r>
-      <w:r>
-        <w:tab/>
-      </w:r>
-      <w:r>
-        <w:tab/>
-        <w:t>srf;</w:t>
-      </w:r>
-      <w:r>
-        <w:tab/>
-      </w:r>
-      <w:r>
-        <w:tab/>
-      </w:r>
-      <w:r>
-        <w:tab/>
-      </w:r>
-      <w:r>
-        <w:tab/>
-        <w:t>//</w:t>
-      </w:r>
-      <w:r>
-        <w:tab/>
-      </w:r>
-      <w:r>
-        <w:tab/>
-      </w:r>
-      <w:r>
-        <w:tab/>
-        <w:t>default: False, if true, ac_update=False, psdu</w:t>
-      </w:r>
-      <w:r>
-        <w:rPr>
-          <w:rFonts w:hint="eastAsia"/>
-        </w:rPr>
-        <w:t>只发前两字节</w:t>
-      </w:r>
-      <w:r>
-        <w:t>;</w:t>
-      </w:r>
-    </w:p>
-    <w:p>
-      <w:r>
-        <w:tab/>
-        <w:t xml:space="preserve">bool </w:t>
-      </w:r>
-      <w:r>
-        <w:tab/>
-        <w:t>ac_update;</w:t>
-      </w:r>
-      <w:r>
-        <w:tab/>
-      </w:r>
-      <w:r>
-        <w:tab/>
-      </w:r>
-      <w:r>
-        <w:rPr>
-          <w:rFonts w:hint="eastAsia"/>
-        </w:rPr>
-        <w:t>//</w:t>
-      </w:r>
-      <w:r>
-        <w:rPr>
-          <w:rFonts w:hint="eastAsia"/>
-        </w:rPr>
-        <w:t>携带相位信息</w:t>
-      </w:r>
-      <w:r>
-        <w:t>, default:False</w:t>
-      </w:r>
-    </w:p>
-    <w:p>
-      <w:r>
-        <w:tab/>
-        <w:t>u32</w:t>
-      </w:r>
-      <w:r>
-        <w:tab/>
-      </w:r>
-      <w:r>
-        <w:tab/>
-        <w:t>delay;</w:t>
-      </w:r>
-      <w:r>
-        <w:tab/>
-      </w:r>
-      <w:r>
-        <w:tab/>
-      </w:r>
-      <w:r>
-        <w:tab/>
-        <w:t>//</w:t>
-      </w:r>
-      <w:r>
-        <w:rPr>
-          <w:rFonts w:hint="eastAsia"/>
-        </w:rPr>
-        <w:t>延迟毫秒</w:t>
-      </w:r>
-      <w:r>
-        <w:t>,</w:t>
-      </w:r>
-      <w:r>
-        <w:tab/>
-        <w:t>default:20</w:t>
-      </w:r>
-    </w:p>
-    <w:p>
-      <w:r>
-        <w:tab/>
-        <w:t xml:space="preserve">str </w:t>
-      </w:r>
-      <w:r>
-        <w:tab/>
-      </w:r>
-      <w:r>
-        <w:tab/>
-        <w:t>psdu[];</w:t>
-      </w:r>
-      <w:r>
-        <w:tab/>
-      </w:r>
-      <w:r>
-        <w:tab/>
-      </w:r>
-      <w:r>
-        <w:tab/>
-        <w:t>//</w:t>
-      </w:r>
-      <w:r>
-        <w:rPr>
-          <w:rFonts w:hint="eastAsia"/>
-        </w:rPr>
-        <w:t>发送的物理帧</w:t>
-      </w:r>
-    </w:p>
-    <w:p/>
-    <w:p>
-      <w:r>
-        <w:tab/>
-        <w:t>def send():</w:t>
-      </w:r>
-    </w:p>
-    <w:p>
-      <w:r>
-        <w:tab/>
-        <w:t xml:space="preserve">// </w:t>
-      </w:r>
-      <w:r>
-        <w:rPr>
-          <w:rFonts w:hint="eastAsia"/>
-        </w:rPr>
-        <w:t>控制</w:t>
-      </w:r>
-      <w:r>
-        <w:t>CV</w:t>
-      </w:r>
-      <w:r>
-        <w:rPr>
-          <w:rFonts w:hint="eastAsia"/>
-        </w:rPr>
-        <w:t>发送数据包</w:t>
-      </w:r>
-    </w:p>
-    <w:p>
-      <w:r>
-        <w:t>}</w:t>
-      </w:r>
-    </w:p>
-    <w:p/>
-    <w:p>
-      <w:r>
-        <w:t>class Dll(Phy):</w:t>
-      </w:r>
-    </w:p>
-    <w:p>
-      <w:r>
-        <w:t>{</w:t>
-      </w:r>
-    </w:p>
-    <w:p>
-      <w:r>
-        <w:tab/>
-        <w:t>u8</w:t>
-      </w:r>
-      <w:r>
-        <w:tab/>
-      </w:r>
-      <w:r>
-        <w:tab/>
-        <w:t>dest[6];</w:t>
-      </w:r>
-    </w:p>
-    <w:p>
-      <w:r>
-        <w:tab/>
-        <w:t>u8</w:t>
-      </w:r>
-      <w:r>
-        <w:tab/>
-      </w:r>
-      <w:r>
-        <w:tab/>
-        <w:t>src[6];</w:t>
-      </w:r>
-      <w:r>
-        <w:tab/>
-      </w:r>
-      <w:r>
-        <w:tab/>
-      </w:r>
-      <w:r>
-        <w:tab/>
-        <w:t>//</w:t>
-      </w:r>
-      <w:r>
-        <w:rPr>
-          <w:rFonts w:hint="eastAsia"/>
-        </w:rPr>
-        <w:t>初始化时通过</w:t>
-      </w:r>
-      <w:r>
-        <w:t>com</w:t>
-      </w:r>
-      <w:r>
-        <w:rPr>
-          <w:rFonts w:hint="eastAsia"/>
-        </w:rPr>
-        <w:t>口获取</w:t>
-      </w:r>
-      <w:r>
-        <w:t>cv</w:t>
-      </w:r>
-      <w:r>
-        <w:rPr>
-          <w:rFonts w:hint="eastAsia"/>
-        </w:rPr>
-        <w:t>的</w:t>
-      </w:r>
-      <w:r>
-        <w:t>uid</w:t>
-      </w:r>
-    </w:p>
-    <w:p>
-      <w:r>
-        <w:tab/>
-        <w:t xml:space="preserve">static </w:t>
-      </w:r>
-      <w:r>
-        <w:tab/>
-        <w:t>u8 index;</w:t>
-      </w:r>
-      <w:r>
-        <w:tab/>
-      </w:r>
-      <w:r>
-        <w:tab/>
-      </w:r>
-      <w:r>
-        <w:tab/>
-        <w:t>//</w:t>
-      </w:r>
-      <w:r>
-        <w:rPr>
-          <w:rFonts w:hint="eastAsia"/>
-        </w:rPr>
-        <w:t>类变量</w:t>
-      </w:r>
-    </w:p>
-    <w:p>
-      <w:r>
-        <w:tab/>
-        <w:t>def</w:t>
-      </w:r>
-      <w:r>
-        <w:tab/>
-      </w:r>
-      <w:r>
-        <w:tab/>
-        <w:t>frame(target_uid[6])</w:t>
-      </w:r>
-    </w:p>
-    <w:p>
-      <w:r>
-        <w:tab/>
-      </w:r>
-    </w:p>
-    <w:p>
-      <w:r>
-        <w:t>}</w:t>
-      </w:r>
+      <w:pPr>
+        <w:rPr>
+          <w:rFonts w:hint="eastAsia"/>
+        </w:rPr>
+      </w:pPr>
+      <w:bookmarkStart w:id="0" w:name="_GoBack"/>
+      <w:bookmarkEnd w:id="0"/>
     </w:p>
     <w:sectPr>
       <w:pgSz w:w="11906" w:h="16838"/>
@@ -1663,8 +1349,8 @@
 </file>
 
 <file path=word/numbering.xml><?xml version="1.0" encoding="utf-8"?>
-<w:numbering xmlns:ve="http://schemas.openxmlformats.org/markup-compatibility/2006" xmlns:o="urn:schemas-microsoft-com:office:office" xmlns:r="http://schemas.openxmlformats.org/officeDocument/2006/relationships" xmlns:m="http://schemas.openxmlformats.org/officeDocument/2006/math" xmlns:v="urn:schemas-microsoft-com:vml" xmlns:wp="http://schemas.openxmlformats.org/drawingml/2006/wordprocessingDrawing" xmlns:w10="urn:schemas-microsoft-com:office:word" xmlns:w="http://schemas.openxmlformats.org/wordprocessingml/2006/main" xmlns:wne="http://schemas.microsoft.com/office/word/2006/wordml">
-  <w:abstractNum w:abstractNumId="0">
+<w:numbering xmlns:wpc="http://schemas.microsoft.com/office/word/2010/wordprocessingCanvas" xmlns:cx="http://schemas.microsoft.com/office/drawing/2014/chartex" xmlns:mc="http://schemas.openxmlformats.org/markup-compatibility/2006" xmlns:o="urn:schemas-microsoft-com:office:office" xmlns:r="http://schemas.openxmlformats.org/officeDocument/2006/relationships" xmlns:m="http://schemas.openxmlformats.org/officeDocument/2006/math" xmlns:v="urn:schemas-microsoft-com:vml" xmlns:wp14="http://schemas.microsoft.com/office/word/2010/wordprocessingDrawing" xmlns:wp="http://schemas.openxmlformats.org/drawingml/2006/wordprocessingDrawing" xmlns:w10="urn:schemas-microsoft-com:office:word" xmlns:w="http://schemas.openxmlformats.org/wordprocessingml/2006/main" xmlns:w14="http://schemas.microsoft.com/office/word/2010/wordml" xmlns:w15="http://schemas.microsoft.com/office/word/2012/wordml" xmlns:w16se="http://schemas.microsoft.com/office/word/2015/wordml/symex" xmlns:wpg="http://schemas.microsoft.com/office/word/2010/wordprocessingGroup" xmlns:wpi="http://schemas.microsoft.com/office/word/2010/wordprocessingInk" xmlns:wne="http://schemas.microsoft.com/office/word/2006/wordml" xmlns:wps="http://schemas.microsoft.com/office/word/2010/wordprocessingShape" mc:Ignorable="w14 w15 w16se wp14">
+  <w:abstractNum w:abstractNumId="0" w15:restartNumberingAfterBreak="0">
     <w:nsid w:val="0B381688"/>
     <w:multiLevelType w:val="hybridMultilevel"/>
     <w:tmpl w:val="0F429460"/>
@@ -1805,7 +1491,7 @@
       </w:rPr>
     </w:lvl>
   </w:abstractNum>
-  <w:abstractNum w:abstractNumId="1">
+  <w:abstractNum w:abstractNumId="1" w15:restartNumberingAfterBreak="0">
     <w:nsid w:val="188E3E8D"/>
     <w:multiLevelType w:val="hybridMultilevel"/>
     <w:tmpl w:val="CD361772"/>
@@ -1895,7 +1581,7 @@
       </w:pPr>
     </w:lvl>
   </w:abstractNum>
-  <w:abstractNum w:abstractNumId="2">
+  <w:abstractNum w:abstractNumId="2" w15:restartNumberingAfterBreak="0">
     <w:nsid w:val="1DB85F74"/>
     <w:multiLevelType w:val="hybridMultilevel"/>
     <w:tmpl w:val="6D64F3CC"/>
@@ -2037,7 +1723,7 @@
       </w:rPr>
     </w:lvl>
   </w:abstractNum>
-  <w:abstractNum w:abstractNumId="3">
+  <w:abstractNum w:abstractNumId="3" w15:restartNumberingAfterBreak="0">
     <w:nsid w:val="49A21A12"/>
     <w:multiLevelType w:val="multilevel"/>
     <w:tmpl w:val="F524ED98"/>
@@ -2181,7 +1867,7 @@
       </w:rPr>
     </w:lvl>
   </w:abstractNum>
-  <w:abstractNum w:abstractNumId="4">
+  <w:abstractNum w:abstractNumId="4" w15:restartNumberingAfterBreak="0">
     <w:nsid w:val="757014EC"/>
     <w:multiLevelType w:val="hybridMultilevel"/>
     <w:tmpl w:val="2A823696"/>
@@ -2350,7 +2036,7 @@
 </file>
 
 <file path=word/styles.xml><?xml version="1.0" encoding="utf-8"?>
-<w:styles xmlns:r="http://schemas.openxmlformats.org/officeDocument/2006/relationships" xmlns:w="http://schemas.openxmlformats.org/wordprocessingml/2006/main">
+<w:styles xmlns:mc="http://schemas.openxmlformats.org/markup-compatibility/2006" xmlns:r="http://schemas.openxmlformats.org/officeDocument/2006/relationships" xmlns:w="http://schemas.openxmlformats.org/wordprocessingml/2006/main" xmlns:w14="http://schemas.microsoft.com/office/word/2010/wordml" xmlns:w15="http://schemas.microsoft.com/office/word/2012/wordml" xmlns:w16se="http://schemas.microsoft.com/office/word/2015/wordml/symex" mc:Ignorable="w14 w15 w16se">
   <w:docDefaults>
     <w:rPrDefault>
       <w:rPr>
@@ -2363,144 +2049,378 @@
     </w:rPrDefault>
     <w:pPrDefault/>
   </w:docDefaults>
-  <w:latentStyles w:defLockedState="0" w:defUIPriority="99" w:defSemiHidden="1" w:defUnhideWhenUsed="1" w:defQFormat="0" w:count="267">
-    <w:lsdException w:name="Normal" w:semiHidden="0" w:uiPriority="0" w:unhideWhenUsed="0" w:qFormat="1"/>
-    <w:lsdException w:name="heading 1" w:semiHidden="0" w:uiPriority="9" w:unhideWhenUsed="0" w:qFormat="1"/>
-    <w:lsdException w:name="heading 2" w:uiPriority="9" w:qFormat="1"/>
-    <w:lsdException w:name="heading 3" w:uiPriority="9" w:qFormat="1"/>
-    <w:lsdException w:name="heading 4" w:uiPriority="9" w:qFormat="1"/>
-    <w:lsdException w:name="heading 5" w:uiPriority="9" w:qFormat="1"/>
-    <w:lsdException w:name="heading 6" w:uiPriority="9" w:qFormat="1"/>
-    <w:lsdException w:name="heading 7" w:uiPriority="9" w:qFormat="1"/>
-    <w:lsdException w:name="heading 8" w:uiPriority="9" w:qFormat="1"/>
-    <w:lsdException w:name="heading 9" w:uiPriority="9" w:qFormat="1"/>
-    <w:lsdException w:name="toc 1" w:uiPriority="39"/>
-    <w:lsdException w:name="toc 2" w:uiPriority="39"/>
-    <w:lsdException w:name="toc 3" w:uiPriority="39"/>
-    <w:lsdException w:name="toc 4" w:uiPriority="39"/>
-    <w:lsdException w:name="toc 5" w:uiPriority="39"/>
-    <w:lsdException w:name="toc 6" w:uiPriority="39"/>
-    <w:lsdException w:name="toc 7" w:uiPriority="39"/>
-    <w:lsdException w:name="toc 8" w:uiPriority="39"/>
-    <w:lsdException w:name="toc 9" w:uiPriority="39"/>
-    <w:lsdException w:name="caption" w:uiPriority="35" w:qFormat="1"/>
-    <w:lsdException w:name="Title" w:semiHidden="0" w:uiPriority="10" w:unhideWhenUsed="0" w:qFormat="1"/>
-    <w:lsdException w:name="Default Paragraph Font" w:uiPriority="1"/>
-    <w:lsdException w:name="Subtitle" w:semiHidden="0" w:uiPriority="11" w:unhideWhenUsed="0" w:qFormat="1"/>
-    <w:lsdException w:name="Strong" w:semiHidden="0" w:uiPriority="22" w:unhideWhenUsed="0" w:qFormat="1"/>
-    <w:lsdException w:name="Emphasis" w:semiHidden="0" w:uiPriority="20" w:unhideWhenUsed="0" w:qFormat="1"/>
-    <w:lsdException w:name="Table Grid" w:semiHidden="0" w:uiPriority="59" w:unhideWhenUsed="0"/>
-    <w:lsdException w:name="Placeholder Text" w:unhideWhenUsed="0"/>
-    <w:lsdException w:name="No Spacing" w:semiHidden="0" w:uiPriority="1" w:unhideWhenUsed="0" w:qFormat="1"/>
-    <w:lsdException w:name="Light Shading" w:semiHidden="0" w:uiPriority="60" w:unhideWhenUsed="0"/>
-    <w:lsdException w:name="Light List" w:semiHidden="0" w:uiPriority="61" w:unhideWhenUsed="0"/>
-    <w:lsdException w:name="Light Grid" w:semiHidden="0" w:uiPriority="62" w:unhideWhenUsed="0"/>
-    <w:lsdException w:name="Medium Shading 1" w:semiHidden="0" w:uiPriority="63" w:unhideWhenUsed="0"/>
-    <w:lsdException w:name="Medium Shading 2" w:semiHidden="0" w:uiPriority="64" w:unhideWhenUsed="0"/>
-    <w:lsdException w:name="Medium List 1" w:semiHidden="0" w:uiPriority="65" w:unhideWhenUsed="0"/>
-    <w:lsdException w:name="Medium List 2" w:semiHidden="0" w:uiPriority="66" w:unhideWhenUsed="0"/>
-    <w:lsdException w:name="Medium Grid 1" w:semiHidden="0" w:uiPriority="67" w:unhideWhenUsed="0"/>
-    <w:lsdException w:name="Medium Grid 2" w:semiHidden="0" w:uiPriority="68" w:unhideWhenUsed="0"/>
-    <w:lsdException w:name="Medium Grid 3" w:semiHidden="0" w:uiPriority="69" w:unhideWhenUsed="0"/>
-    <w:lsdException w:name="Dark List" w:semiHidden="0" w:uiPriority="70" w:unhideWhenUsed="0"/>
-    <w:lsdException w:name="Colorful Shading" w:semiHidden="0" w:uiPriority="71" w:unhideWhenUsed="0"/>
-    <w:lsdException w:name="Colorful List" w:semiHidden="0" w:uiPriority="72" w:unhideWhenUsed="0"/>
-    <w:lsdException w:name="Colorful Grid" w:semiHidden="0" w:uiPriority="73" w:unhideWhenUsed="0"/>
-    <w:lsdException w:name="Light Shading Accent 1" w:semiHidden="0" w:uiPriority="60" w:unhideWhenUsed="0"/>
-    <w:lsdException w:name="Light List Accent 1" w:semiHidden="0" w:uiPriority="61" w:unhideWhenUsed="0"/>
-    <w:lsdException w:name="Light Grid Accent 1" w:semiHidden="0" w:uiPriority="62" w:unhideWhenUsed="0"/>
-    <w:lsdException w:name="Medium Shading 1 Accent 1" w:semiHidden="0" w:uiPriority="63" w:unhideWhenUsed="0"/>
-    <w:lsdException w:name="Medium Shading 2 Accent 1" w:semiHidden="0" w:uiPriority="64" w:unhideWhenUsed="0"/>
-    <w:lsdException w:name="Medium List 1 Accent 1" w:semiHidden="0" w:uiPriority="65" w:unhideWhenUsed="0"/>
-    <w:lsdException w:name="Revision" w:unhideWhenUsed="0"/>
-    <w:lsdException w:name="List Paragraph" w:semiHidden="0" w:uiPriority="34" w:unhideWhenUsed="0" w:qFormat="1"/>
-    <w:lsdException w:name="Quote" w:semiHidden="0" w:uiPriority="29" w:unhideWhenUsed="0" w:qFormat="1"/>
-    <w:lsdException w:name="Intense Quote" w:semiHidden="0" w:uiPriority="30" w:unhideWhenUsed="0" w:qFormat="1"/>
-    <w:lsdException w:name="Medium List 2 Accent 1" w:semiHidden="0" w:uiPriority="66" w:unhideWhenUsed="0"/>
-    <w:lsdException w:name="Medium Grid 1 Accent 1" w:semiHidden="0" w:uiPriority="67" w:unhideWhenUsed="0"/>
-    <w:lsdException w:name="Medium Grid 2 Accent 1" w:semiHidden="0" w:uiPriority="68" w:unhideWhenUsed="0"/>
-    <w:lsdException w:name="Medium Grid 3 Accent 1" w:semiHidden="0" w:uiPriority="69" w:unhideWhenUsed="0"/>
-    <w:lsdException w:name="Dark List Accent 1" w:semiHidden="0" w:uiPriority="70" w:unhideWhenUsed="0"/>
-    <w:lsdException w:name="Colorful Shading Accent 1" w:semiHidden="0" w:uiPriority="71" w:unhideWhenUsed="0"/>
-    <w:lsdException w:name="Colorful List Accent 1" w:semiHidden="0" w:uiPriority="72" w:unhideWhenUsed="0"/>
-    <w:lsdException w:name="Colorful Grid Accent 1" w:semiHidden="0" w:uiPriority="73" w:unhideWhenUsed="0"/>
-    <w:lsdException w:name="Light Shading Accent 2" w:semiHidden="0" w:uiPriority="60" w:unhideWhenUsed="0"/>
-    <w:lsdException w:name="Light List Accent 2" w:semiHidden="0" w:uiPriority="61" w:unhideWhenUsed="0"/>
-    <w:lsdException w:name="Light Grid Accent 2" w:semiHidden="0" w:uiPriority="62" w:unhideWhenUsed="0"/>
-    <w:lsdException w:name="Medium Shading 1 Accent 2" w:semiHidden="0" w:uiPriority="63" w:unhideWhenUsed="0"/>
-    <w:lsdException w:name="Medium Shading 2 Accent 2" w:semiHidden="0" w:uiPriority="64" w:unhideWhenUsed="0"/>
-    <w:lsdException w:name="Medium List 1 Accent 2" w:semiHidden="0" w:uiPriority="65" w:unhideWhenUsed="0"/>
-    <w:lsdException w:name="Medium List 2 Accent 2" w:semiHidden="0" w:uiPriority="66" w:unhideWhenUsed="0"/>
-    <w:lsdException w:name="Medium Grid 1 Accent 2" w:semiHidden="0" w:uiPriority="67" w:unhideWhenUsed="0"/>
-    <w:lsdException w:name="Medium Grid 2 Accent 2" w:semiHidden="0" w:uiPriority="68" w:unhideWhenUsed="0"/>
-    <w:lsdException w:name="Medium Grid 3 Accent 2" w:semiHidden="0" w:uiPriority="69" w:unhideWhenUsed="0"/>
-    <w:lsdException w:name="Dark List Accent 2" w:semiHidden="0" w:uiPriority="70" w:unhideWhenUsed="0"/>
-    <w:lsdException w:name="Colorful Shading Accent 2" w:semiHidden="0" w:uiPriority="71" w:unhideWhenUsed="0"/>
-    <w:lsdException w:name="Colorful List Accent 2" w:semiHidden="0" w:uiPriority="72" w:unhideWhenUsed="0"/>
-    <w:lsdException w:name="Colorful Grid Accent 2" w:semiHidden="0" w:uiPriority="73" w:unhideWhenUsed="0"/>
-    <w:lsdException w:name="Light Shading Accent 3" w:semiHidden="0" w:uiPriority="60" w:unhideWhenUsed="0"/>
-    <w:lsdException w:name="Light List Accent 3" w:semiHidden="0" w:uiPriority="61" w:unhideWhenUsed="0"/>
-    <w:lsdException w:name="Light Grid Accent 3" w:semiHidden="0" w:uiPriority="62" w:unhideWhenUsed="0"/>
-    <w:lsdException w:name="Medium Shading 1 Accent 3" w:semiHidden="0" w:uiPriority="63" w:unhideWhenUsed="0"/>
-    <w:lsdException w:name="Medium Shading 2 Accent 3" w:semiHidden="0" w:uiPriority="64" w:unhideWhenUsed="0"/>
-    <w:lsdException w:name="Medium List 1 Accent 3" w:semiHidden="0" w:uiPriority="65" w:unhideWhenUsed="0"/>
-    <w:lsdException w:name="Medium List 2 Accent 3" w:semiHidden="0" w:uiPriority="66" w:unhideWhenUsed="0"/>
-    <w:lsdException w:name="Medium Grid 1 Accent 3" w:semiHidden="0" w:uiPriority="67" w:unhideWhenUsed="0"/>
-    <w:lsdException w:name="Medium Grid 2 Accent 3" w:semiHidden="0" w:uiPriority="68" w:unhideWhenUsed="0"/>
-    <w:lsdException w:name="Medium Grid 3 Accent 3" w:semiHidden="0" w:uiPriority="69" w:unhideWhenUsed="0"/>
-    <w:lsdException w:name="Dark List Accent 3" w:semiHidden="0" w:uiPriority="70" w:unhideWhenUsed="0"/>
-    <w:lsdException w:name="Colorful Shading Accent 3" w:semiHidden="0" w:uiPriority="71" w:unhideWhenUsed="0"/>
-    <w:lsdException w:name="Colorful List Accent 3" w:semiHidden="0" w:uiPriority="72" w:unhideWhenUsed="0"/>
-    <w:lsdException w:name="Colorful Grid Accent 3" w:semiHidden="0" w:uiPriority="73" w:unhideWhenUsed="0"/>
-    <w:lsdException w:name="Light Shading Accent 4" w:semiHidden="0" w:uiPriority="60" w:unhideWhenUsed="0"/>
-    <w:lsdException w:name="Light List Accent 4" w:semiHidden="0" w:uiPriority="61" w:unhideWhenUsed="0"/>
-    <w:lsdException w:name="Light Grid Accent 4" w:semiHidden="0" w:uiPriority="62" w:unhideWhenUsed="0"/>
-    <w:lsdException w:name="Medium Shading 1 Accent 4" w:semiHidden="0" w:uiPriority="63" w:unhideWhenUsed="0"/>
-    <w:lsdException w:name="Medium Shading 2 Accent 4" w:semiHidden="0" w:uiPriority="64" w:unhideWhenUsed="0"/>
-    <w:lsdException w:name="Medium List 1 Accent 4" w:semiHidden="0" w:uiPriority="65" w:unhideWhenUsed="0"/>
-    <w:lsdException w:name="Medium List 2 Accent 4" w:semiHidden="0" w:uiPriority="66" w:unhideWhenUsed="0"/>
-    <w:lsdException w:name="Medium Grid 1 Accent 4" w:semiHidden="0" w:uiPriority="67" w:unhideWhenUsed="0"/>
-    <w:lsdException w:name="Medium Grid 2 Accent 4" w:semiHidden="0" w:uiPriority="68" w:unhideWhenUsed="0"/>
-    <w:lsdException w:name="Medium Grid 3 Accent 4" w:semiHidden="0" w:uiPriority="69" w:unhideWhenUsed="0"/>
-    <w:lsdException w:name="Dark List Accent 4" w:semiHidden="0" w:uiPriority="70" w:unhideWhenUsed="0"/>
-    <w:lsdException w:name="Colorful Shading Accent 4" w:semiHidden="0" w:uiPriority="71" w:unhideWhenUsed="0"/>
-    <w:lsdException w:name="Colorful List Accent 4" w:semiHidden="0" w:uiPriority="72" w:unhideWhenUsed="0"/>
-    <w:lsdException w:name="Colorful Grid Accent 4" w:semiHidden="0" w:uiPriority="73" w:unhideWhenUsed="0"/>
-    <w:lsdException w:name="Light Shading Accent 5" w:semiHidden="0" w:uiPriority="60" w:unhideWhenUsed="0"/>
-    <w:lsdException w:name="Light List Accent 5" w:semiHidden="0" w:uiPriority="61" w:unhideWhenUsed="0"/>
-    <w:lsdException w:name="Light Grid Accent 5" w:semiHidden="0" w:uiPriority="62" w:unhideWhenUsed="0"/>
-    <w:lsdException w:name="Medium Shading 1 Accent 5" w:semiHidden="0" w:uiPriority="63" w:unhideWhenUsed="0"/>
-    <w:lsdException w:name="Medium Shading 2 Accent 5" w:semiHidden="0" w:uiPriority="64" w:unhideWhenUsed="0"/>
-    <w:lsdException w:name="Medium List 1 Accent 5" w:semiHidden="0" w:uiPriority="65" w:unhideWhenUsed="0"/>
-    <w:lsdException w:name="Medium List 2 Accent 5" w:semiHidden="0" w:uiPriority="66" w:unhideWhenUsed="0"/>
-    <w:lsdException w:name="Medium Grid 1 Accent 5" w:semiHidden="0" w:uiPriority="67" w:unhideWhenUsed="0"/>
-    <w:lsdException w:name="Medium Grid 2 Accent 5" w:semiHidden="0" w:uiPriority="68" w:unhideWhenUsed="0"/>
-    <w:lsdException w:name="Medium Grid 3 Accent 5" w:semiHidden="0" w:uiPriority="69" w:unhideWhenUsed="0"/>
-    <w:lsdException w:name="Dark List Accent 5" w:semiHidden="0" w:uiPriority="70" w:unhideWhenUsed="0"/>
-    <w:lsdException w:name="Colorful Shading Accent 5" w:semiHidden="0" w:uiPriority="71" w:unhideWhenUsed="0"/>
-    <w:lsdException w:name="Colorful List Accent 5" w:semiHidden="0" w:uiPriority="72" w:unhideWhenUsed="0"/>
-    <w:lsdException w:name="Colorful Grid Accent 5" w:semiHidden="0" w:uiPriority="73" w:unhideWhenUsed="0"/>
-    <w:lsdException w:name="Light Shading Accent 6" w:semiHidden="0" w:uiPriority="60" w:unhideWhenUsed="0"/>
-    <w:lsdException w:name="Light List Accent 6" w:semiHidden="0" w:uiPriority="61" w:unhideWhenUsed="0"/>
-    <w:lsdException w:name="Light Grid Accent 6" w:semiHidden="0" w:uiPriority="62" w:unhideWhenUsed="0"/>
-    <w:lsdException w:name="Medium Shading 1 Accent 6" w:semiHidden="0" w:uiPriority="63" w:unhideWhenUsed="0"/>
-    <w:lsdException w:name="Medium Shading 2 Accent 6" w:semiHidden="0" w:uiPriority="64" w:unhideWhenUsed="0"/>
-    <w:lsdException w:name="Medium List 1 Accent 6" w:semiHidden="0" w:uiPriority="65" w:unhideWhenUsed="0"/>
-    <w:lsdException w:name="Medium List 2 Accent 6" w:semiHidden="0" w:uiPriority="66" w:unhideWhenUsed="0"/>
-    <w:lsdException w:name="Medium Grid 1 Accent 6" w:semiHidden="0" w:uiPriority="67" w:unhideWhenUsed="0"/>
-    <w:lsdException w:name="Medium Grid 2 Accent 6" w:semiHidden="0" w:uiPriority="68" w:unhideWhenUsed="0"/>
-    <w:lsdException w:name="Medium Grid 3 Accent 6" w:semiHidden="0" w:uiPriority="69" w:unhideWhenUsed="0"/>
-    <w:lsdException w:name="Dark List Accent 6" w:semiHidden="0" w:uiPriority="70" w:unhideWhenUsed="0"/>
-    <w:lsdException w:name="Colorful Shading Accent 6" w:semiHidden="0" w:uiPriority="71" w:unhideWhenUsed="0"/>
-    <w:lsdException w:name="Colorful List Accent 6" w:semiHidden="0" w:uiPriority="72" w:unhideWhenUsed="0"/>
-    <w:lsdException w:name="Colorful Grid Accent 6" w:semiHidden="0" w:uiPriority="73" w:unhideWhenUsed="0"/>
-    <w:lsdException w:name="Subtle Emphasis" w:semiHidden="0" w:uiPriority="19" w:unhideWhenUsed="0" w:qFormat="1"/>
-    <w:lsdException w:name="Intense Emphasis" w:semiHidden="0" w:uiPriority="21" w:unhideWhenUsed="0" w:qFormat="1"/>
-    <w:lsdException w:name="Subtle Reference" w:semiHidden="0" w:uiPriority="31" w:unhideWhenUsed="0" w:qFormat="1"/>
-    <w:lsdException w:name="Intense Reference" w:semiHidden="0" w:uiPriority="32" w:unhideWhenUsed="0" w:qFormat="1"/>
-    <w:lsdException w:name="Book Title" w:semiHidden="0" w:uiPriority="33" w:unhideWhenUsed="0" w:qFormat="1"/>
-    <w:lsdException w:name="Bibliography" w:uiPriority="37"/>
-    <w:lsdException w:name="TOC Heading" w:uiPriority="39" w:qFormat="1"/>
+  <w:latentStyles w:defLockedState="0" w:defUIPriority="99" w:defSemiHidden="0" w:defUnhideWhenUsed="0" w:defQFormat="0" w:count="371">
+    <w:lsdException w:name="Normal" w:uiPriority="0" w:qFormat="1"/>
+    <w:lsdException w:name="heading 1" w:uiPriority="9" w:qFormat="1"/>
+    <w:lsdException w:name="heading 2" w:semiHidden="1" w:uiPriority="9" w:unhideWhenUsed="1" w:qFormat="1"/>
+    <w:lsdException w:name="heading 3" w:semiHidden="1" w:uiPriority="9" w:unhideWhenUsed="1" w:qFormat="1"/>
+    <w:lsdException w:name="heading 4" w:semiHidden="1" w:uiPriority="9" w:unhideWhenUsed="1" w:qFormat="1"/>
+    <w:lsdException w:name="heading 5" w:semiHidden="1" w:uiPriority="9" w:unhideWhenUsed="1" w:qFormat="1"/>
+    <w:lsdException w:name="heading 6" w:semiHidden="1" w:uiPriority="9" w:unhideWhenUsed="1" w:qFormat="1"/>
+    <w:lsdException w:name="heading 7" w:semiHidden="1" w:uiPriority="9" w:unhideWhenUsed="1" w:qFormat="1"/>
+    <w:lsdException w:name="heading 8" w:semiHidden="1" w:uiPriority="9" w:unhideWhenUsed="1" w:qFormat="1"/>
+    <w:lsdException w:name="heading 9" w:semiHidden="1" w:uiPriority="9" w:unhideWhenUsed="1" w:qFormat="1"/>
+    <w:lsdException w:name="index 1" w:semiHidden="1" w:unhideWhenUsed="1"/>
+    <w:lsdException w:name="index 2" w:semiHidden="1" w:unhideWhenUsed="1"/>
+    <w:lsdException w:name="index 3" w:semiHidden="1" w:unhideWhenUsed="1"/>
+    <w:lsdException w:name="index 4" w:semiHidden="1" w:unhideWhenUsed="1"/>
+    <w:lsdException w:name="index 5" w:semiHidden="1" w:unhideWhenUsed="1"/>
+    <w:lsdException w:name="index 6" w:semiHidden="1" w:unhideWhenUsed="1"/>
+    <w:lsdException w:name="index 7" w:semiHidden="1" w:unhideWhenUsed="1"/>
+    <w:lsdException w:name="index 8" w:semiHidden="1" w:unhideWhenUsed="1"/>
+    <w:lsdException w:name="index 9" w:semiHidden="1" w:unhideWhenUsed="1"/>
+    <w:lsdException w:name="toc 1" w:semiHidden="1" w:uiPriority="39" w:unhideWhenUsed="1"/>
+    <w:lsdException w:name="toc 2" w:semiHidden="1" w:uiPriority="39" w:unhideWhenUsed="1"/>
+    <w:lsdException w:name="toc 3" w:semiHidden="1" w:uiPriority="39" w:unhideWhenUsed="1"/>
+    <w:lsdException w:name="toc 4" w:semiHidden="1" w:uiPriority="39" w:unhideWhenUsed="1"/>
+    <w:lsdException w:name="toc 5" w:semiHidden="1" w:uiPriority="39" w:unhideWhenUsed="1"/>
+    <w:lsdException w:name="toc 6" w:semiHidden="1" w:uiPriority="39" w:unhideWhenUsed="1"/>
+    <w:lsdException w:name="toc 7" w:semiHidden="1" w:uiPriority="39" w:unhideWhenUsed="1"/>
+    <w:lsdException w:name="toc 8" w:semiHidden="1" w:uiPriority="39" w:unhideWhenUsed="1"/>
+    <w:lsdException w:name="toc 9" w:semiHidden="1" w:uiPriority="39" w:unhideWhenUsed="1"/>
+    <w:lsdException w:name="Normal Indent" w:semiHidden="1" w:unhideWhenUsed="1"/>
+    <w:lsdException w:name="footnote text" w:semiHidden="1" w:unhideWhenUsed="1"/>
+    <w:lsdException w:name="annotation text" w:semiHidden="1" w:unhideWhenUsed="1"/>
+    <w:lsdException w:name="header" w:semiHidden="1" w:unhideWhenUsed="1"/>
+    <w:lsdException w:name="footer" w:semiHidden="1" w:unhideWhenUsed="1"/>
+    <w:lsdException w:name="index heading" w:semiHidden="1" w:unhideWhenUsed="1"/>
+    <w:lsdException w:name="caption" w:semiHidden="1" w:uiPriority="35" w:unhideWhenUsed="1" w:qFormat="1"/>
+    <w:lsdException w:name="table of figures" w:semiHidden="1" w:unhideWhenUsed="1"/>
+    <w:lsdException w:name="envelope address" w:semiHidden="1" w:unhideWhenUsed="1"/>
+    <w:lsdException w:name="envelope return" w:semiHidden="1" w:unhideWhenUsed="1"/>
+    <w:lsdException w:name="footnote reference" w:semiHidden="1" w:unhideWhenUsed="1"/>
+    <w:lsdException w:name="annotation reference" w:semiHidden="1" w:unhideWhenUsed="1"/>
+    <w:lsdException w:name="line number" w:semiHidden="1" w:unhideWhenUsed="1"/>
+    <w:lsdException w:name="page number" w:semiHidden="1" w:unhideWhenUsed="1"/>
+    <w:lsdException w:name="endnote reference" w:semiHidden="1" w:unhideWhenUsed="1"/>
+    <w:lsdException w:name="endnote text" w:semiHidden="1" w:unhideWhenUsed="1"/>
+    <w:lsdException w:name="table of authorities" w:semiHidden="1" w:unhideWhenUsed="1"/>
+    <w:lsdException w:name="macro" w:semiHidden="1" w:unhideWhenUsed="1"/>
+    <w:lsdException w:name="toa heading" w:semiHidden="1" w:unhideWhenUsed="1"/>
+    <w:lsdException w:name="List" w:semiHidden="1" w:unhideWhenUsed="1"/>
+    <w:lsdException w:name="List Bullet" w:semiHidden="1" w:unhideWhenUsed="1"/>
+    <w:lsdException w:name="List Number" w:semiHidden="1" w:unhideWhenUsed="1"/>
+    <w:lsdException w:name="List 2" w:semiHidden="1" w:unhideWhenUsed="1"/>
+    <w:lsdException w:name="List 3" w:semiHidden="1" w:unhideWhenUsed="1"/>
+    <w:lsdException w:name="List 4" w:semiHidden="1" w:unhideWhenUsed="1"/>
+    <w:lsdException w:name="List 5" w:semiHidden="1" w:unhideWhenUsed="1"/>
+    <w:lsdException w:name="List Bullet 2" w:semiHidden="1" w:unhideWhenUsed="1"/>
+    <w:lsdException w:name="List Bullet 3" w:semiHidden="1" w:unhideWhenUsed="1"/>
+    <w:lsdException w:name="List Bullet 4" w:semiHidden="1" w:unhideWhenUsed="1"/>
+    <w:lsdException w:name="List Bullet 5" w:semiHidden="1" w:unhideWhenUsed="1"/>
+    <w:lsdException w:name="List Number 2" w:semiHidden="1" w:unhideWhenUsed="1"/>
+    <w:lsdException w:name="List Number 3" w:semiHidden="1" w:unhideWhenUsed="1"/>
+    <w:lsdException w:name="List Number 4" w:semiHidden="1" w:unhideWhenUsed="1"/>
+    <w:lsdException w:name="List Number 5" w:semiHidden="1" w:unhideWhenUsed="1"/>
+    <w:lsdException w:name="Title" w:uiPriority="10" w:qFormat="1"/>
+    <w:lsdException w:name="Closing" w:semiHidden="1" w:unhideWhenUsed="1"/>
+    <w:lsdException w:name="Signature" w:semiHidden="1" w:unhideWhenUsed="1"/>
+    <w:lsdException w:name="Default Paragraph Font" w:semiHidden="1" w:uiPriority="1" w:unhideWhenUsed="1"/>
+    <w:lsdException w:name="Body Text" w:semiHidden="1" w:unhideWhenUsed="1"/>
+    <w:lsdException w:name="Body Text Indent" w:semiHidden="1" w:unhideWhenUsed="1"/>
+    <w:lsdException w:name="List Continue" w:semiHidden="1" w:unhideWhenUsed="1"/>
+    <w:lsdException w:name="List Continue 2" w:semiHidden="1" w:unhideWhenUsed="1"/>
+    <w:lsdException w:name="List Continue 3" w:semiHidden="1" w:unhideWhenUsed="1"/>
+    <w:lsdException w:name="List Continue 4" w:semiHidden="1" w:unhideWhenUsed="1"/>
+    <w:lsdException w:name="List Continue 5" w:semiHidden="1" w:unhideWhenUsed="1"/>
+    <w:lsdException w:name="Message Header" w:semiHidden="1" w:unhideWhenUsed="1"/>
+    <w:lsdException w:name="Subtitle" w:uiPriority="11" w:qFormat="1"/>
+    <w:lsdException w:name="Salutation" w:semiHidden="1" w:unhideWhenUsed="1"/>
+    <w:lsdException w:name="Date" w:semiHidden="1" w:unhideWhenUsed="1"/>
+    <w:lsdException w:name="Body Text First Indent" w:semiHidden="1" w:unhideWhenUsed="1"/>
+    <w:lsdException w:name="Body Text First Indent 2" w:semiHidden="1" w:unhideWhenUsed="1"/>
+    <w:lsdException w:name="Note Heading" w:semiHidden="1" w:unhideWhenUsed="1"/>
+    <w:lsdException w:name="Body Text 2" w:semiHidden="1" w:unhideWhenUsed="1"/>
+    <w:lsdException w:name="Body Text 3" w:semiHidden="1" w:unhideWhenUsed="1"/>
+    <w:lsdException w:name="Body Text Indent 2" w:semiHidden="1" w:unhideWhenUsed="1"/>
+    <w:lsdException w:name="Body Text Indent 3" w:semiHidden="1" w:unhideWhenUsed="1"/>
+    <w:lsdException w:name="Block Text" w:semiHidden="1" w:unhideWhenUsed="1"/>
+    <w:lsdException w:name="Hyperlink" w:semiHidden="1" w:unhideWhenUsed="1"/>
+    <w:lsdException w:name="FollowedHyperlink" w:semiHidden="1" w:unhideWhenUsed="1"/>
+    <w:lsdException w:name="Strong" w:uiPriority="22" w:qFormat="1"/>
+    <w:lsdException w:name="Emphasis" w:uiPriority="20" w:qFormat="1"/>
+    <w:lsdException w:name="Document Map" w:semiHidden="1" w:unhideWhenUsed="1"/>
+    <w:lsdException w:name="Plain Text" w:semiHidden="1" w:unhideWhenUsed="1"/>
+    <w:lsdException w:name="E-mail Signature" w:semiHidden="1" w:unhideWhenUsed="1"/>
+    <w:lsdException w:name="HTML Top of Form" w:semiHidden="1" w:unhideWhenUsed="1"/>
+    <w:lsdException w:name="HTML Bottom of Form" w:semiHidden="1" w:unhideWhenUsed="1"/>
+    <w:lsdException w:name="Normal (Web)" w:semiHidden="1" w:unhideWhenUsed="1"/>
+    <w:lsdException w:name="HTML Acronym" w:semiHidden="1" w:unhideWhenUsed="1"/>
+    <w:lsdException w:name="HTML Address" w:semiHidden="1" w:unhideWhenUsed="1"/>
+    <w:lsdException w:name="HTML Cite" w:semiHidden="1" w:unhideWhenUsed="1"/>
+    <w:lsdException w:name="HTML Code" w:semiHidden="1" w:unhideWhenUsed="1"/>
+    <w:lsdException w:name="HTML Definition" w:semiHidden="1" w:unhideWhenUsed="1"/>
+    <w:lsdException w:name="HTML Keyboard" w:semiHidden="1" w:unhideWhenUsed="1"/>
+    <w:lsdException w:name="HTML Preformatted" w:semiHidden="1" w:unhideWhenUsed="1"/>
+    <w:lsdException w:name="HTML Sample" w:semiHidden="1" w:unhideWhenUsed="1"/>
+    <w:lsdException w:name="HTML Typewriter" w:semiHidden="1" w:unhideWhenUsed="1"/>
+    <w:lsdException w:name="HTML Variable" w:semiHidden="1" w:unhideWhenUsed="1"/>
+    <w:lsdException w:name="Normal Table" w:semiHidden="1" w:unhideWhenUsed="1"/>
+    <w:lsdException w:name="annotation subject" w:semiHidden="1" w:unhideWhenUsed="1"/>
+    <w:lsdException w:name="No List" w:semiHidden="1" w:unhideWhenUsed="1"/>
+    <w:lsdException w:name="Outline List 1" w:semiHidden="1" w:unhideWhenUsed="1"/>
+    <w:lsdException w:name="Outline List 2" w:semiHidden="1" w:unhideWhenUsed="1"/>
+    <w:lsdException w:name="Outline List 3" w:semiHidden="1" w:unhideWhenUsed="1"/>
+    <w:lsdException w:name="Table Simple 1" w:semiHidden="1" w:unhideWhenUsed="1"/>
+    <w:lsdException w:name="Table Simple 2" w:semiHidden="1" w:unhideWhenUsed="1"/>
+    <w:lsdException w:name="Table Simple 3" w:semiHidden="1" w:unhideWhenUsed="1"/>
+    <w:lsdException w:name="Table Classic 1" w:semiHidden="1" w:unhideWhenUsed="1"/>
+    <w:lsdException w:name="Table Classic 2" w:semiHidden="1" w:unhideWhenUsed="1"/>
+    <w:lsdException w:name="Table Classic 3" w:semiHidden="1" w:unhideWhenUsed="1"/>
+    <w:lsdException w:name="Table Classic 4" w:semiHidden="1" w:unhideWhenUsed="1"/>
+    <w:lsdException w:name="Table Colorful 1" w:semiHidden="1" w:unhideWhenUsed="1"/>
+    <w:lsdException w:name="Table Colorful 2" w:semiHidden="1" w:unhideWhenUsed="1"/>
+    <w:lsdException w:name="Table Colorful 3" w:semiHidden="1" w:unhideWhenUsed="1"/>
+    <w:lsdException w:name="Table Columns 1" w:semiHidden="1" w:unhideWhenUsed="1"/>
+    <w:lsdException w:name="Table Columns 2" w:semiHidden="1" w:unhideWhenUsed="1"/>
+    <w:lsdException w:name="Table Columns 3" w:semiHidden="1" w:unhideWhenUsed="1"/>
+    <w:lsdException w:name="Table Columns 4" w:semiHidden="1" w:unhideWhenUsed="1"/>
+    <w:lsdException w:name="Table Columns 5" w:semiHidden="1" w:unhideWhenUsed="1"/>
+    <w:lsdException w:name="Table Grid 1" w:semiHidden="1" w:unhideWhenUsed="1"/>
+    <w:lsdException w:name="Table Grid 2" w:semiHidden="1" w:unhideWhenUsed="1"/>
+    <w:lsdException w:name="Table Grid 3" w:semiHidden="1" w:unhideWhenUsed="1"/>
+    <w:lsdException w:name="Table Grid 4" w:semiHidden="1" w:unhideWhenUsed="1"/>
+    <w:lsdException w:name="Table Grid 5" w:semiHidden="1" w:unhideWhenUsed="1"/>
+    <w:lsdException w:name="Table Grid 6" w:semiHidden="1" w:unhideWhenUsed="1"/>
+    <w:lsdException w:name="Table Grid 7" w:semiHidden="1" w:unhideWhenUsed="1"/>
+    <w:lsdException w:name="Table Grid 8" w:semiHidden="1" w:unhideWhenUsed="1"/>
+    <w:lsdException w:name="Table List 1" w:semiHidden="1" w:unhideWhenUsed="1"/>
+    <w:lsdException w:name="Table List 2" w:semiHidden="1" w:unhideWhenUsed="1"/>
+    <w:lsdException w:name="Table List 3" w:semiHidden="1" w:unhideWhenUsed="1"/>
+    <w:lsdException w:name="Table List 4" w:semiHidden="1" w:unhideWhenUsed="1"/>
+    <w:lsdException w:name="Table List 5" w:semiHidden="1" w:unhideWhenUsed="1"/>
+    <w:lsdException w:name="Table List 6" w:semiHidden="1" w:unhideWhenUsed="1"/>
+    <w:lsdException w:name="Table List 7" w:semiHidden="1" w:unhideWhenUsed="1"/>
+    <w:lsdException w:name="Table List 8" w:semiHidden="1" w:unhideWhenUsed="1"/>
+    <w:lsdException w:name="Table 3D effects 1" w:semiHidden="1" w:unhideWhenUsed="1"/>
+    <w:lsdException w:name="Table 3D effects 2" w:semiHidden="1" w:unhideWhenUsed="1"/>
+    <w:lsdException w:name="Table 3D effects 3" w:semiHidden="1" w:unhideWhenUsed="1"/>
+    <w:lsdException w:name="Table Contemporary" w:semiHidden="1" w:unhideWhenUsed="1"/>
+    <w:lsdException w:name="Table Elegant" w:semiHidden="1" w:unhideWhenUsed="1"/>
+    <w:lsdException w:name="Table Professional" w:semiHidden="1" w:unhideWhenUsed="1"/>
+    <w:lsdException w:name="Table Subtle 1" w:semiHidden="1" w:unhideWhenUsed="1"/>
+    <w:lsdException w:name="Table Subtle 2" w:semiHidden="1" w:unhideWhenUsed="1"/>
+    <w:lsdException w:name="Table Web 1" w:semiHidden="1" w:unhideWhenUsed="1"/>
+    <w:lsdException w:name="Table Web 2" w:semiHidden="1" w:unhideWhenUsed="1"/>
+    <w:lsdException w:name="Table Web 3" w:semiHidden="1" w:unhideWhenUsed="1"/>
+    <w:lsdException w:name="Balloon Text" w:semiHidden="1" w:unhideWhenUsed="1"/>
+    <w:lsdException w:name="Table Grid" w:uiPriority="59"/>
+    <w:lsdException w:name="Table Theme" w:semiHidden="1" w:unhideWhenUsed="1"/>
+    <w:lsdException w:name="Placeholder Text" w:semiHidden="1"/>
+    <w:lsdException w:name="No Spacing" w:uiPriority="1" w:qFormat="1"/>
+    <w:lsdException w:name="Light Shading" w:uiPriority="60"/>
+    <w:lsdException w:name="Light List" w:uiPriority="61"/>
+    <w:lsdException w:name="Light Grid" w:uiPriority="62"/>
+    <w:lsdException w:name="Medium Shading 1" w:uiPriority="63"/>
+    <w:lsdException w:name="Medium Shading 2" w:uiPriority="64"/>
+    <w:lsdException w:name="Medium List 1" w:uiPriority="65"/>
+    <w:lsdException w:name="Medium List 2" w:uiPriority="66"/>
+    <w:lsdException w:name="Medium Grid 1" w:uiPriority="67"/>
+    <w:lsdException w:name="Medium Grid 2" w:uiPriority="68"/>
+    <w:lsdException w:name="Medium Grid 3" w:uiPriority="69"/>
+    <w:lsdException w:name="Dark List" w:uiPriority="70"/>
+    <w:lsdException w:name="Colorful Shading" w:uiPriority="71"/>
+    <w:lsdException w:name="Colorful List" w:uiPriority="72"/>
+    <w:lsdException w:name="Colorful Grid" w:uiPriority="73"/>
+    <w:lsdException w:name="Light Shading Accent 1" w:uiPriority="60"/>
+    <w:lsdException w:name="Light List Accent 1" w:uiPriority="61"/>
+    <w:lsdException w:name="Light Grid Accent 1" w:uiPriority="62"/>
+    <w:lsdException w:name="Medium Shading 1 Accent 1" w:uiPriority="63"/>
+    <w:lsdException w:name="Medium Shading 2 Accent 1" w:uiPriority="64"/>
+    <w:lsdException w:name="Medium List 1 Accent 1" w:uiPriority="65"/>
+    <w:lsdException w:name="Revision" w:semiHidden="1"/>
+    <w:lsdException w:name="List Paragraph" w:uiPriority="34" w:qFormat="1"/>
+    <w:lsdException w:name="Quote" w:uiPriority="29" w:qFormat="1"/>
+    <w:lsdException w:name="Intense Quote" w:uiPriority="30" w:qFormat="1"/>
+    <w:lsdException w:name="Medium List 2 Accent 1" w:uiPriority="66"/>
+    <w:lsdException w:name="Medium Grid 1 Accent 1" w:uiPriority="67"/>
+    <w:lsdException w:name="Medium Grid 2 Accent 1" w:uiPriority="68"/>
+    <w:lsdException w:name="Medium Grid 3 Accent 1" w:uiPriority="69"/>
+    <w:lsdException w:name="Dark List Accent 1" w:uiPriority="70"/>
+    <w:lsdException w:name="Colorful Shading Accent 1" w:uiPriority="71"/>
+    <w:lsdException w:name="Colorful List Accent 1" w:uiPriority="72"/>
+    <w:lsdException w:name="Colorful Grid Accent 1" w:uiPriority="73"/>
+    <w:lsdException w:name="Light Shading Accent 2" w:uiPriority="60"/>
+    <w:lsdException w:name="Light List Accent 2" w:uiPriority="61"/>
+    <w:lsdException w:name="Light Grid Accent 2" w:uiPriority="62"/>
+    <w:lsdException w:name="Medium Shading 1 Accent 2" w:uiPriority="63"/>
+    <w:lsdException w:name="Medium Shading 2 Accent 2" w:uiPriority="64"/>
+    <w:lsdException w:name="Medium List 1 Accent 2" w:uiPriority="65"/>
+    <w:lsdException w:name="Medium List 2 Accent 2" w:uiPriority="66"/>
+    <w:lsdException w:name="Medium Grid 1 Accent 2" w:uiPriority="67"/>
+    <w:lsdException w:name="Medium Grid 2 Accent 2" w:uiPriority="68"/>
+    <w:lsdException w:name="Medium Grid 3 Accent 2" w:uiPriority="69"/>
+    <w:lsdException w:name="Dark List Accent 2" w:uiPriority="70"/>
+    <w:lsdException w:name="Colorful Shading Accent 2" w:uiPriority="71"/>
+    <w:lsdException w:name="Colorful List Accent 2" w:uiPriority="72"/>
+    <w:lsdException w:name="Colorful Grid Accent 2" w:uiPriority="73"/>
+    <w:lsdException w:name="Light Shading Accent 3" w:uiPriority="60"/>
+    <w:lsdException w:name="Light List Accent 3" w:uiPriority="61"/>
+    <w:lsdException w:name="Light Grid Accent 3" w:uiPriority="62"/>
+    <w:lsdException w:name="Medium Shading 1 Accent 3" w:uiPriority="63"/>
+    <w:lsdException w:name="Medium Shading 2 Accent 3" w:uiPriority="64"/>
+    <w:lsdException w:name="Medium List 1 Accent 3" w:uiPriority="65"/>
+    <w:lsdException w:name="Medium List 2 Accent 3" w:uiPriority="66"/>
+    <w:lsdException w:name="Medium Grid 1 Accent 3" w:uiPriority="67"/>
+    <w:lsdException w:name="Medium Grid 2 Accent 3" w:uiPriority="68"/>
+    <w:lsdException w:name="Medium Grid 3 Accent 3" w:uiPriority="69"/>
+    <w:lsdException w:name="Dark List Accent 3" w:uiPriority="70"/>
+    <w:lsdException w:name="Colorful Shading Accent 3" w:uiPriority="71"/>
+    <w:lsdException w:name="Colorful List Accent 3" w:uiPriority="72"/>
+    <w:lsdException w:name="Colorful Grid Accent 3" w:uiPriority="73"/>
+    <w:lsdException w:name="Light Shading Accent 4" w:uiPriority="60"/>
+    <w:lsdException w:name="Light List Accent 4" w:uiPriority="61"/>
+    <w:lsdException w:name="Light Grid Accent 4" w:uiPriority="62"/>
+    <w:lsdException w:name="Medium Shading 1 Accent 4" w:uiPriority="63"/>
+    <w:lsdException w:name="Medium Shading 2 Accent 4" w:uiPriority="64"/>
+    <w:lsdException w:name="Medium List 1 Accent 4" w:uiPriority="65"/>
+    <w:lsdException w:name="Medium List 2 Accent 4" w:uiPriority="66"/>
+    <w:lsdException w:name="Medium Grid 1 Accent 4" w:uiPriority="67"/>
+    <w:lsdException w:name="Medium Grid 2 Accent 4" w:uiPriority="68"/>
+    <w:lsdException w:name="Medium Grid 3 Accent 4" w:uiPriority="69"/>
+    <w:lsdException w:name="Dark List Accent 4" w:uiPriority="70"/>
+    <w:lsdException w:name="Colorful Shading Accent 4" w:uiPriority="71"/>
+    <w:lsdException w:name="Colorful List Accent 4" w:uiPriority="72"/>
+    <w:lsdException w:name="Colorful Grid Accent 4" w:uiPriority="73"/>
+    <w:lsdException w:name="Light Shading Accent 5" w:uiPriority="60"/>
+    <w:lsdException w:name="Light List Accent 5" w:uiPriority="61"/>
+    <w:lsdException w:name="Light Grid Accent 5" w:uiPriority="62"/>
+    <w:lsdException w:name="Medium Shading 1 Accent 5" w:uiPriority="63"/>
+    <w:lsdException w:name="Medium Shading 2 Accent 5" w:uiPriority="64"/>
+    <w:lsdException w:name="Medium List 1 Accent 5" w:uiPriority="65"/>
+    <w:lsdException w:name="Medium List 2 Accent 5" w:uiPriority="66"/>
+    <w:lsdException w:name="Medium Grid 1 Accent 5" w:uiPriority="67"/>
+    <w:lsdException w:name="Medium Grid 2 Accent 5" w:uiPriority="68"/>
+    <w:lsdException w:name="Medium Grid 3 Accent 5" w:uiPriority="69"/>
+    <w:lsdException w:name="Dark List Accent 5" w:uiPriority="70"/>
+    <w:lsdException w:name="Colorful Shading Accent 5" w:uiPriority="71"/>
+    <w:lsdException w:name="Colorful List Accent 5" w:uiPriority="72"/>
+    <w:lsdException w:name="Colorful Grid Accent 5" w:uiPriority="73"/>
+    <w:lsdException w:name="Light Shading Accent 6" w:uiPriority="60"/>
+    <w:lsdException w:name="Light List Accent 6" w:uiPriority="61"/>
+    <w:lsdException w:name="Light Grid Accent 6" w:uiPriority="62"/>
+    <w:lsdException w:name="Medium Shading 1 Accent 6" w:uiPriority="63"/>
+    <w:lsdException w:name="Medium Shading 2 Accent 6" w:uiPriority="64"/>
+    <w:lsdException w:name="Medium List 1 Accent 6" w:uiPriority="65"/>
+    <w:lsdException w:name="Medium List 2 Accent 6" w:uiPriority="66"/>
+    <w:lsdException w:name="Medium Grid 1 Accent 6" w:uiPriority="67"/>
+    <w:lsdException w:name="Medium Grid 2 Accent 6" w:uiPriority="68"/>
+    <w:lsdException w:name="Medium Grid 3 Accent 6" w:uiPriority="69"/>
+    <w:lsdException w:name="Dark List Accent 6" w:uiPriority="70"/>
+    <w:lsdException w:name="Colorful Shading Accent 6" w:uiPriority="71"/>
+    <w:lsdException w:name="Colorful List Accent 6" w:uiPriority="72"/>
+    <w:lsdException w:name="Colorful Grid Accent 6" w:uiPriority="73"/>
+    <w:lsdException w:name="Subtle Emphasis" w:uiPriority="19" w:qFormat="1"/>
+    <w:lsdException w:name="Intense Emphasis" w:uiPriority="21" w:qFormat="1"/>
+    <w:lsdException w:name="Subtle Reference" w:uiPriority="31" w:qFormat="1"/>
+    <w:lsdException w:name="Intense Reference" w:uiPriority="32" w:qFormat="1"/>
+    <w:lsdException w:name="Book Title" w:uiPriority="33" w:qFormat="1"/>
+    <w:lsdException w:name="Bibliography" w:semiHidden="1" w:uiPriority="37" w:unhideWhenUsed="1"/>
+    <w:lsdException w:name="TOC Heading" w:semiHidden="1" w:uiPriority="39" w:unhideWhenUsed="1" w:qFormat="1"/>
+    <w:lsdException w:name="Plain Table 1" w:uiPriority="41"/>
+    <w:lsdException w:name="Plain Table 2" w:uiPriority="42"/>
+    <w:lsdException w:name="Plain Table 3" w:uiPriority="43"/>
+    <w:lsdException w:name="Plain Table 4" w:uiPriority="44"/>
+    <w:lsdException w:name="Plain Table 5" w:uiPriority="45"/>
+    <w:lsdException w:name="Grid Table Light" w:uiPriority="40"/>
+    <w:lsdException w:name="Grid Table 1 Light" w:uiPriority="46"/>
+    <w:lsdException w:name="Grid Table 2" w:uiPriority="47"/>
+    <w:lsdException w:name="Grid Table 3" w:uiPriority="48"/>
+    <w:lsdException w:name="Grid Table 4" w:uiPriority="49"/>
+    <w:lsdException w:name="Grid Table 5 Dark" w:uiPriority="50"/>
+    <w:lsdException w:name="Grid Table 6 Colorful" w:uiPriority="51"/>
+    <w:lsdException w:name="Grid Table 7 Colorful" w:uiPriority="52"/>
+    <w:lsdException w:name="Grid Table 1 Light Accent 1" w:uiPriority="46"/>
+    <w:lsdException w:name="Grid Table 2 Accent 1" w:uiPriority="47"/>
+    <w:lsdException w:name="Grid Table 3 Accent 1" w:uiPriority="48"/>
+    <w:lsdException w:name="Grid Table 4 Accent 1" w:uiPriority="49"/>
+    <w:lsdException w:name="Grid Table 5 Dark Accent 1" w:uiPriority="50"/>
+    <w:lsdException w:name="Grid Table 6 Colorful Accent 1" w:uiPriority="51"/>
+    <w:lsdException w:name="Grid Table 7 Colorful Accent 1" w:uiPriority="52"/>
+    <w:lsdException w:name="Grid Table 1 Light Accent 2" w:uiPriority="46"/>
+    <w:lsdException w:name="Grid Table 2 Accent 2" w:uiPriority="47"/>
+    <w:lsdException w:name="Grid Table 3 Accent 2" w:uiPriority="48"/>
+    <w:lsdException w:name="Grid Table 4 Accent 2" w:uiPriority="49"/>
+    <w:lsdException w:name="Grid Table 5 Dark Accent 2" w:uiPriority="50"/>
+    <w:lsdException w:name="Grid Table 6 Colorful Accent 2" w:uiPriority="51"/>
+    <w:lsdException w:name="Grid Table 7 Colorful Accent 2" w:uiPriority="52"/>
+    <w:lsdException w:name="Grid Table 1 Light Accent 3" w:uiPriority="46"/>
+    <w:lsdException w:name="Grid Table 2 Accent 3" w:uiPriority="47"/>
+    <w:lsdException w:name="Grid Table 3 Accent 3" w:uiPriority="48"/>
+    <w:lsdException w:name="Grid Table 4 Accent 3" w:uiPriority="49"/>
+    <w:lsdException w:name="Grid Table 5 Dark Accent 3" w:uiPriority="50"/>
+    <w:lsdException w:name="Grid Table 6 Colorful Accent 3" w:uiPriority="51"/>
+    <w:lsdException w:name="Grid Table 7 Colorful Accent 3" w:uiPriority="52"/>
+    <w:lsdException w:name="Grid Table 1 Light Accent 4" w:uiPriority="46"/>
+    <w:lsdException w:name="Grid Table 2 Accent 4" w:uiPriority="47"/>
+    <w:lsdException w:name="Grid Table 3 Accent 4" w:uiPriority="48"/>
+    <w:lsdException w:name="Grid Table 4 Accent 4" w:uiPriority="49"/>
+    <w:lsdException w:name="Grid Table 5 Dark Accent 4" w:uiPriority="50"/>
+    <w:lsdException w:name="Grid Table 6 Colorful Accent 4" w:uiPriority="51"/>
+    <w:lsdException w:name="Grid Table 7 Colorful Accent 4" w:uiPriority="52"/>
+    <w:lsdException w:name="Grid Table 1 Light Accent 5" w:uiPriority="46"/>
+    <w:lsdException w:name="Grid Table 2 Accent 5" w:uiPriority="47"/>
+    <w:lsdException w:name="Grid Table 3 Accent 5" w:uiPriority="48"/>
+    <w:lsdException w:name="Grid Table 4 Accent 5" w:uiPriority="49"/>
+    <w:lsdException w:name="Grid Table 5 Dark Accent 5" w:uiPriority="50"/>
+    <w:lsdException w:name="Grid Table 6 Colorful Accent 5" w:uiPriority="51"/>
+    <w:lsdException w:name="Grid Table 7 Colorful Accent 5" w:uiPriority="52"/>
+    <w:lsdException w:name="Grid Table 1 Light Accent 6" w:uiPriority="46"/>
+    <w:lsdException w:name="Grid Table 2 Accent 6" w:uiPriority="47"/>
+    <w:lsdException w:name="Grid Table 3 Accent 6" w:uiPriority="48"/>
+    <w:lsdException w:name="Grid Table 4 Accent 6" w:uiPriority="49"/>
+    <w:lsdException w:name="Grid Table 5 Dark Accent 6" w:uiPriority="50"/>
+    <w:lsdException w:name="Grid Table 6 Colorful Accent 6" w:uiPriority="51"/>
+    <w:lsdException w:name="Grid Table 7 Colorful Accent 6" w:uiPriority="52"/>
+    <w:lsdException w:name="List Table 1 Light" w:uiPriority="46"/>
+    <w:lsdException w:name="List Table 2" w:uiPriority="47"/>
+    <w:lsdException w:name="List Table 3" w:uiPriority="48"/>
+    <w:lsdException w:name="List Table 4" w:uiPriority="49"/>
+    <w:lsdException w:name="List Table 5 Dark" w:uiPriority="50"/>
+    <w:lsdException w:name="List Table 6 Colorful" w:uiPriority="51"/>
+    <w:lsdException w:name="List Table 7 Colorful" w:uiPriority="52"/>
+    <w:lsdException w:name="List Table 1 Light Accent 1" w:uiPriority="46"/>
+    <w:lsdException w:name="List Table 2 Accent 1" w:uiPriority="47"/>
+    <w:lsdException w:name="List Table 3 Accent 1" w:uiPriority="48"/>
+    <w:lsdException w:name="List Table 4 Accent 1" w:uiPriority="49"/>
+    <w:lsdException w:name="List Table 5 Dark Accent 1" w:uiPriority="50"/>
+    <w:lsdException w:name="List Table 6 Colorful Accent 1" w:uiPriority="51"/>
+    <w:lsdException w:name="List Table 7 Colorful Accent 1" w:uiPriority="52"/>
+    <w:lsdException w:name="List Table 1 Light Accent 2" w:uiPriority="46"/>
+    <w:lsdException w:name="List Table 2 Accent 2" w:uiPriority="47"/>
+    <w:lsdException w:name="List Table 3 Accent 2" w:uiPriority="48"/>
+    <w:lsdException w:name="List Table 4 Accent 2" w:uiPriority="49"/>
+    <w:lsdException w:name="List Table 5 Dark Accent 2" w:uiPriority="50"/>
+    <w:lsdException w:name="List Table 6 Colorful Accent 2" w:uiPriority="51"/>
+    <w:lsdException w:name="List Table 7 Colorful Accent 2" w:uiPriority="52"/>
+    <w:lsdException w:name="List Table 1 Light Accent 3" w:uiPriority="46"/>
+    <w:lsdException w:name="List Table 2 Accent 3" w:uiPriority="47"/>
+    <w:lsdException w:name="List Table 3 Accent 3" w:uiPriority="48"/>
+    <w:lsdException w:name="List Table 4 Accent 3" w:uiPriority="49"/>
+    <w:lsdException w:name="List Table 5 Dark Accent 3" w:uiPriority="50"/>
+    <w:lsdException w:name="List Table 6 Colorful Accent 3" w:uiPriority="51"/>
+    <w:lsdException w:name="List Table 7 Colorful Accent 3" w:uiPriority="52"/>
+    <w:lsdException w:name="List Table 1 Light Accent 4" w:uiPriority="46"/>
+    <w:lsdException w:name="List Table 2 Accent 4" w:uiPriority="47"/>
+    <w:lsdException w:name="List Table 3 Accent 4" w:uiPriority="48"/>
+    <w:lsdException w:name="List Table 4 Accent 4" w:uiPriority="49"/>
+    <w:lsdException w:name="List Table 5 Dark Accent 4" w:uiPriority="50"/>
+    <w:lsdException w:name="List Table 6 Colorful Accent 4" w:uiPriority="51"/>
+    <w:lsdException w:name="List Table 7 Colorful Accent 4" w:uiPriority="52"/>
+    <w:lsdException w:name="List Table 1 Light Accent 5" w:uiPriority="46"/>
+    <w:lsdException w:name="List Table 2 Accent 5" w:uiPriority="47"/>
+    <w:lsdException w:name="List Table 3 Accent 5" w:uiPriority="48"/>
+    <w:lsdException w:name="List Table 4 Accent 5" w:uiPriority="49"/>
+    <w:lsdException w:name="List Table 5 Dark Accent 5" w:uiPriority="50"/>
+    <w:lsdException w:name="List Table 6 Colorful Accent 5" w:uiPriority="51"/>
+    <w:lsdException w:name="List Table 7 Colorful Accent 5" w:uiPriority="52"/>
+    <w:lsdException w:name="List Table 1 Light Accent 6" w:uiPriority="46"/>
+    <w:lsdException w:name="List Table 2 Accent 6" w:uiPriority="47"/>
+    <w:lsdException w:name="List Table 3 Accent 6" w:uiPriority="48"/>
+    <w:lsdException w:name="List Table 4 Accent 6" w:uiPriority="49"/>
+    <w:lsdException w:name="List Table 5 Dark Accent 6" w:uiPriority="50"/>
+    <w:lsdException w:name="List Table 6 Colorful Accent 6" w:uiPriority="51"/>
+    <w:lsdException w:name="List Table 7 Colorful Accent 6" w:uiPriority="52"/>
   </w:latentStyles>
   <w:style w:type="paragraph" w:default="1" w:styleId="a">
     <w:name w:val="Normal"/>
@@ -2515,7 +2435,7 @@
     <w:name w:val="heading 1"/>
     <w:basedOn w:val="a"/>
     <w:next w:val="a"/>
-    <w:link w:val="1Char"/>
+    <w:link w:val="10"/>
     <w:uiPriority w:val="9"/>
     <w:qFormat/>
     <w:rsid w:val="00894EB7"/>
@@ -2537,7 +2457,7 @@
     <w:name w:val="heading 2"/>
     <w:basedOn w:val="a"/>
     <w:next w:val="a"/>
-    <w:link w:val="2Char"/>
+    <w:link w:val="20"/>
     <w:uiPriority w:val="9"/>
     <w:semiHidden/>
     <w:unhideWhenUsed/>
@@ -2561,7 +2481,7 @@
     <w:name w:val="heading 3"/>
     <w:basedOn w:val="a"/>
     <w:next w:val="a"/>
-    <w:link w:val="3Char"/>
+    <w:link w:val="30"/>
     <w:uiPriority w:val="9"/>
     <w:semiHidden/>
     <w:unhideWhenUsed/>
@@ -2584,7 +2504,7 @@
     <w:name w:val="heading 4"/>
     <w:basedOn w:val="a"/>
     <w:next w:val="a"/>
-    <w:link w:val="4Char"/>
+    <w:link w:val="40"/>
     <w:uiPriority w:val="9"/>
     <w:semiHidden/>
     <w:unhideWhenUsed/>
@@ -2608,7 +2528,7 @@
     <w:name w:val="heading 5"/>
     <w:basedOn w:val="a"/>
     <w:next w:val="a"/>
-    <w:link w:val="5Char"/>
+    <w:link w:val="50"/>
     <w:uiPriority w:val="9"/>
     <w:semiHidden/>
     <w:unhideWhenUsed/>
@@ -2638,7 +2558,6 @@
     <w:uiPriority w:val="99"/>
     <w:semiHidden/>
     <w:unhideWhenUsed/>
-    <w:qFormat/>
     <w:tblPr>
       <w:tblInd w:w="0" w:type="dxa"/>
       <w:tblCellMar>
@@ -2701,8 +2620,8 @@
       <w:szCs w:val="28"/>
     </w:rPr>
   </w:style>
-  <w:style w:type="character" w:customStyle="1" w:styleId="1Char">
-    <w:name w:val="标题 1 Char"/>
+  <w:style w:type="character" w:customStyle="1" w:styleId="10">
+    <w:name w:val="标题 1 字符"/>
     <w:basedOn w:val="a0"/>
     <w:link w:val="1"/>
     <w:uiPriority w:val="9"/>
@@ -2732,8 +2651,8 @@
       <w:szCs w:val="24"/>
     </w:rPr>
   </w:style>
-  <w:style w:type="character" w:customStyle="1" w:styleId="2Char">
-    <w:name w:val="标题 2 Char"/>
+  <w:style w:type="character" w:customStyle="1" w:styleId="20">
+    <w:name w:val="标题 2 字符"/>
     <w:basedOn w:val="a0"/>
     <w:link w:val="2"/>
     <w:uiPriority w:val="9"/>
@@ -2764,8 +2683,8 @@
       <w:szCs w:val="28"/>
     </w:rPr>
   </w:style>
-  <w:style w:type="character" w:customStyle="1" w:styleId="3Char">
-    <w:name w:val="标题 3 Char"/>
+  <w:style w:type="character" w:customStyle="1" w:styleId="30">
+    <w:name w:val="标题 3 字符"/>
     <w:basedOn w:val="a0"/>
     <w:link w:val="3"/>
     <w:uiPriority w:val="9"/>
@@ -2801,8 +2720,8 @@
       <w:szCs w:val="20"/>
     </w:rPr>
   </w:style>
-  <w:style w:type="character" w:customStyle="1" w:styleId="4Char">
-    <w:name w:val="标题 4 Char"/>
+  <w:style w:type="character" w:customStyle="1" w:styleId="40">
+    <w:name w:val="标题 4 字符"/>
     <w:basedOn w:val="a0"/>
     <w:link w:val="4"/>
     <w:uiPriority w:val="9"/>
@@ -2832,8 +2751,8 @@
       <w:sz w:val="24"/>
     </w:rPr>
   </w:style>
-  <w:style w:type="character" w:customStyle="1" w:styleId="5Char">
-    <w:name w:val="标题 5 Char"/>
+  <w:style w:type="character" w:customStyle="1" w:styleId="50">
+    <w:name w:val="标题 5 字符"/>
     <w:basedOn w:val="a0"/>
     <w:link w:val="5"/>
     <w:uiPriority w:val="9"/>
@@ -2978,7 +2897,6 @@
     <w:uiPriority w:val="59"/>
     <w:rsid w:val="00505658"/>
     <w:tblPr>
-      <w:tblInd w:w="0" w:type="dxa"/>
       <w:tblBorders>
         <w:top w:val="single" w:sz="4" w:space="0" w:color="auto"/>
         <w:left w:val="single" w:sz="4" w:space="0" w:color="auto"/>
@@ -2987,12 +2905,6 @@
         <w:insideH w:val="single" w:sz="4" w:space="0" w:color="auto"/>
         <w:insideV w:val="single" w:sz="4" w:space="0" w:color="auto"/>
       </w:tblBorders>
-      <w:tblCellMar>
-        <w:top w:w="0" w:type="dxa"/>
-        <w:left w:w="108" w:type="dxa"/>
-        <w:bottom w:w="0" w:type="dxa"/>
-        <w:right w:w="108" w:type="dxa"/>
-      </w:tblCellMar>
     </w:tblPr>
   </w:style>
 </w:styles>

</xml_diff>